<commit_message>
Task 5 and some changes
</commit_message>
<xml_diff>
--- a/1 - Numerical Analysis/Numerical Analysis.docx
+++ b/1 - Numerical Analysis/Numerical Analysis.docx
@@ -2,14 +2,6 @@
 <file path=word/document.xml><?xml version="1.0" encoding="utf-8"?>
 <w:document xmlns:wpc="http://schemas.microsoft.com/office/word/2010/wordprocessingCanvas" xmlns:mc="http://schemas.openxmlformats.org/markup-compatibility/2006" xmlns:o="urn:schemas-microsoft-com:office:office" xmlns:r="http://schemas.openxmlformats.org/officeDocument/2006/relationships" xmlns:m="http://schemas.openxmlformats.org/officeDocument/2006/math" xmlns:v="urn:schemas-microsoft-com:vml" xmlns:wp14="http://schemas.microsoft.com/office/word/2010/wordprocessingDrawing" xmlns:wp="http://schemas.openxmlformats.org/drawingml/2006/wordprocessingDrawing" xmlns:w10="urn:schemas-microsoft-com:office:word" xmlns:w="http://schemas.openxmlformats.org/wordprocessingml/2006/main" xmlns:w14="http://schemas.microsoft.com/office/word/2010/wordml" xmlns:wpg="http://schemas.microsoft.com/office/word/2010/wordprocessingGroup" xmlns:wpi="http://schemas.microsoft.com/office/word/2010/wordprocessingInk" xmlns:wne="http://schemas.microsoft.com/office/word/2006/wordml" xmlns:wps="http://schemas.microsoft.com/office/word/2010/wordprocessingShape" xmlns:w15="http://schemas.microsoft.com/office/word/2012/wordml" mc:Ignorable="w14 wp14 w15">
   <w:body>
-    <w:p>
-      <w:pPr>
-        <w:ind w:left="23"/>
-        <w:spacing w:before="302" w:line="240" w:lineRule="auto"/>
-        <w:widowControl w:val="0"/>
-      </w:pPr>
-      <w:r/>
-    </w:p>
     <w:p>
       <w:pPr>
         <w:pStyle w:val="para1"/>
@@ -670,6 +662,7 @@
         <w:tblLook w:val="0600" w:firstRow="0" w:lastRow="0" w:firstColumn="0" w:lastColumn="0" w:noHBand="1" w:noVBand="1"/>
         <w:tblPrChange w:id="2" w:author="Desconhecido" w:date="1969-12-31T21:00:00Z">
           <w:tblPr>
+            <w:name w:val="Tabela1"/>
             <w:tabOrder w:val="0"/>
             <w:jc w:val="left"/>
             <w:tblInd w:w="0" w:type="dxa"/>
@@ -706,6 +699,7 @@
           <w:tcPr>
             <w:tcW w:w="1500" w:type="dxa"/>
             <w:vAlign w:val="bottom"/>
+            <w:shd w:val="none"/>
             <w:tcMar>
               <w:top w:w="40" w:type="dxa"/>
               <w:left w:w="40" w:type="dxa"/>
@@ -718,7 +712,7 @@
               <w:bottom w:val="single" w:sz="6" w:space="0" w:color="CCCCCC" tmln="15, 20, 20, 0, 0"/>
               <w:right w:val="single" w:sz="6" w:space="0" w:color="CCCCCC" tmln="15, 20, 20, 0, 0"/>
             </w:tcBorders>
-            <w:tmTcPr id="1670899529" protected="0"/>
+            <w:tmTcPr id="1671073506" protected="0"/>
             <w:tcPrChange w:id="5" w:author="Desconhecido" w:date="1969-12-31T21:00:00Z">
               <w:tcPr>
                 <w:tcW w:w="1500" w:type="dxa"/>
@@ -738,7 +732,7 @@
                   <w:tl2br w:val="nil" w:sz="0" w:space="0" w:color="000000" tmln="20, 20, 20, 0, 0"/>
                   <w:tr2bl w:val="nil" w:sz="0" w:space="0" w:color="000000" tmln="20, 20, 20, 0, 0"/>
                 </w:tcBorders>
-                <w:tmTcPr id="1670899529" protected="0"/>
+                <w:tmTcPr id="1671073506" protected="0"/>
               </w:tcPr>
             </w:tcPrChange>
           </w:tcPr>
@@ -763,6 +757,7 @@
           <w:tcPr>
             <w:tcW w:w="1500" w:type="dxa"/>
             <w:vAlign w:val="bottom"/>
+            <w:shd w:val="none"/>
             <w:tcMar>
               <w:top w:w="40" w:type="dxa"/>
               <w:left w:w="40" w:type="dxa"/>
@@ -775,7 +770,7 @@
               <w:bottom w:val="single" w:sz="6" w:space="0" w:color="CCCCCC" tmln="15, 20, 20, 0, 0"/>
               <w:right w:val="single" w:sz="6" w:space="0" w:color="CCCCCC" tmln="15, 20, 20, 0, 0"/>
             </w:tcBorders>
-            <w:tmTcPr id="1670899529" protected="0"/>
+            <w:tmTcPr id="1671073506" protected="0"/>
             <w:tcPrChange w:id="6" w:author="Desconhecido" w:date="1969-12-31T21:00:00Z">
               <w:tcPr>
                 <w:tcW w:w="1500" w:type="dxa"/>
@@ -795,7 +790,7 @@
                   <w:tl2br w:val="nil" w:sz="0" w:space="0" w:color="000000" tmln="20, 20, 20, 0, 0"/>
                   <w:tr2bl w:val="nil" w:sz="0" w:space="0" w:color="000000" tmln="20, 20, 20, 0, 0"/>
                 </w:tcBorders>
-                <w:tmTcPr id="1670899529" protected="0"/>
+                <w:tmTcPr id="1671073506" protected="0"/>
               </w:tcPr>
             </w:tcPrChange>
           </w:tcPr>
@@ -820,6 +815,7 @@
           <w:tcPr>
             <w:tcW w:w="1500" w:type="dxa"/>
             <w:vAlign w:val="bottom"/>
+            <w:shd w:val="none"/>
             <w:tcMar>
               <w:top w:w="40" w:type="dxa"/>
               <w:left w:w="40" w:type="dxa"/>
@@ -832,7 +828,7 @@
               <w:bottom w:val="single" w:sz="6" w:space="0" w:color="CCCCCC" tmln="15, 20, 20, 0, 0"/>
               <w:right w:val="single" w:sz="6" w:space="0" w:color="CCCCCC" tmln="15, 20, 20, 0, 0"/>
             </w:tcBorders>
-            <w:tmTcPr id="1670899529" protected="0"/>
+            <w:tmTcPr id="1671073506" protected="0"/>
             <w:tcPrChange w:id="7" w:author="Desconhecido" w:date="1969-12-31T21:00:00Z">
               <w:tcPr>
                 <w:tcW w:w="1500" w:type="dxa"/>
@@ -852,7 +848,7 @@
                   <w:tl2br w:val="nil" w:sz="0" w:space="0" w:color="000000" tmln="20, 20, 20, 0, 0"/>
                   <w:tr2bl w:val="nil" w:sz="0" w:space="0" w:color="000000" tmln="20, 20, 20, 0, 0"/>
                 </w:tcBorders>
-                <w:tmTcPr id="1670899529" protected="0"/>
+                <w:tmTcPr id="1671073506" protected="0"/>
               </w:tcPr>
             </w:tcPrChange>
           </w:tcPr>
@@ -891,6 +887,7 @@
           <w:tcPr>
             <w:tcW w:w="1500" w:type="dxa"/>
             <w:vAlign w:val="bottom"/>
+            <w:shd w:val="none"/>
             <w:tcMar>
               <w:top w:w="40" w:type="dxa"/>
               <w:left w:w="40" w:type="dxa"/>
@@ -903,7 +900,7 @@
               <w:bottom w:val="single" w:sz="6" w:space="0" w:color="CCCCCC" tmln="15, 20, 20, 0, 0"/>
               <w:right w:val="single" w:sz="6" w:space="0" w:color="CCCCCC" tmln="15, 20, 20, 0, 0"/>
             </w:tcBorders>
-            <w:tmTcPr id="1670899529" protected="0"/>
+            <w:tmTcPr id="1671073506" protected="0"/>
             <w:tcPrChange w:id="9" w:author="Desconhecido" w:date="1969-12-31T21:00:00Z">
               <w:tcPr>
                 <w:tcW w:w="1500" w:type="dxa"/>
@@ -923,7 +920,7 @@
                   <w:tl2br w:val="nil" w:sz="0" w:space="0" w:color="000000" tmln="20, 20, 20, 0, 0"/>
                   <w:tr2bl w:val="nil" w:sz="0" w:space="0" w:color="000000" tmln="20, 20, 20, 0, 0"/>
                 </w:tcBorders>
-                <w:tmTcPr id="1670899529" protected="0"/>
+                <w:tmTcPr id="1671073506" protected="0"/>
               </w:tcPr>
             </w:tcPrChange>
           </w:tcPr>
@@ -950,6 +947,7 @@
           <w:tcPr>
             <w:tcW w:w="1500" w:type="dxa"/>
             <w:vAlign w:val="bottom"/>
+            <w:shd w:val="none"/>
             <w:tcMar>
               <w:top w:w="40" w:type="dxa"/>
               <w:left w:w="40" w:type="dxa"/>
@@ -962,7 +960,7 @@
               <w:bottom w:val="single" w:sz="6" w:space="0" w:color="CCCCCC" tmln="15, 20, 20, 0, 0"/>
               <w:right w:val="single" w:sz="6" w:space="0" w:color="CCCCCC" tmln="15, 20, 20, 0, 0"/>
             </w:tcBorders>
-            <w:tmTcPr id="1670899529" protected="0"/>
+            <w:tmTcPr id="1671073506" protected="0"/>
             <w:tcPrChange w:id="10" w:author="Desconhecido" w:date="1969-12-31T21:00:00Z">
               <w:tcPr>
                 <w:tcW w:w="1500" w:type="dxa"/>
@@ -982,7 +980,7 @@
                   <w:tl2br w:val="nil" w:sz="0" w:space="0" w:color="000000" tmln="20, 20, 20, 0, 0"/>
                   <w:tr2bl w:val="nil" w:sz="0" w:space="0" w:color="000000" tmln="20, 20, 20, 0, 0"/>
                 </w:tcBorders>
-                <w:tmTcPr id="1670899529" protected="0"/>
+                <w:tmTcPr id="1671073506" protected="0"/>
               </w:tcPr>
             </w:tcPrChange>
           </w:tcPr>
@@ -1009,6 +1007,7 @@
           <w:tcPr>
             <w:tcW w:w="1500" w:type="dxa"/>
             <w:vAlign w:val="bottom"/>
+            <w:shd w:val="none"/>
             <w:tcMar>
               <w:top w:w="40" w:type="dxa"/>
               <w:left w:w="40" w:type="dxa"/>
@@ -1021,7 +1020,7 @@
               <w:bottom w:val="single" w:sz="6" w:space="0" w:color="CCCCCC" tmln="15, 20, 20, 0, 0"/>
               <w:right w:val="single" w:sz="6" w:space="0" w:color="CCCCCC" tmln="15, 20, 20, 0, 0"/>
             </w:tcBorders>
-            <w:tmTcPr id="1670899529" protected="0"/>
+            <w:tmTcPr id="1671073506" protected="0"/>
             <w:tcPrChange w:id="11" w:author="Desconhecido" w:date="1969-12-31T21:00:00Z">
               <w:tcPr>
                 <w:tcW w:w="1500" w:type="dxa"/>
@@ -1041,7 +1040,7 @@
                   <w:tl2br w:val="nil" w:sz="0" w:space="0" w:color="000000" tmln="20, 20, 20, 0, 0"/>
                   <w:tr2bl w:val="nil" w:sz="0" w:space="0" w:color="000000" tmln="20, 20, 20, 0, 0"/>
                 </w:tcBorders>
-                <w:tmTcPr id="1670899529" protected="0"/>
+                <w:tmTcPr id="1671073506" protected="0"/>
               </w:tcPr>
             </w:tcPrChange>
           </w:tcPr>
@@ -1082,6 +1081,7 @@
           <w:tcPr>
             <w:tcW w:w="1500" w:type="dxa"/>
             <w:vAlign w:val="bottom"/>
+            <w:shd w:val="none"/>
             <w:tcMar>
               <w:top w:w="40" w:type="dxa"/>
               <w:left w:w="40" w:type="dxa"/>
@@ -1094,7 +1094,7 @@
               <w:bottom w:val="single" w:sz="6" w:space="0" w:color="CCCCCC" tmln="15, 20, 20, 0, 0"/>
               <w:right w:val="single" w:sz="6" w:space="0" w:color="CCCCCC" tmln="15, 20, 20, 0, 0"/>
             </w:tcBorders>
-            <w:tmTcPr id="1670899529" protected="0"/>
+            <w:tmTcPr id="1671073506" protected="0"/>
             <w:tcPrChange w:id="13" w:author="Desconhecido" w:date="1969-12-31T21:00:00Z">
               <w:tcPr>
                 <w:tcW w:w="1500" w:type="dxa"/>
@@ -1114,7 +1114,7 @@
                   <w:tl2br w:val="nil" w:sz="0" w:space="0" w:color="000000" tmln="20, 20, 20, 0, 0"/>
                   <w:tr2bl w:val="nil" w:sz="0" w:space="0" w:color="000000" tmln="20, 20, 20, 0, 0"/>
                 </w:tcBorders>
-                <w:tmTcPr id="1670899529" protected="0"/>
+                <w:tmTcPr id="1671073506" protected="0"/>
               </w:tcPr>
             </w:tcPrChange>
           </w:tcPr>
@@ -1141,6 +1141,7 @@
           <w:tcPr>
             <w:tcW w:w="1500" w:type="dxa"/>
             <w:vAlign w:val="bottom"/>
+            <w:shd w:val="none"/>
             <w:tcMar>
               <w:top w:w="40" w:type="dxa"/>
               <w:left w:w="40" w:type="dxa"/>
@@ -1153,7 +1154,7 @@
               <w:bottom w:val="single" w:sz="6" w:space="0" w:color="CCCCCC" tmln="15, 20, 20, 0, 0"/>
               <w:right w:val="single" w:sz="6" w:space="0" w:color="CCCCCC" tmln="15, 20, 20, 0, 0"/>
             </w:tcBorders>
-            <w:tmTcPr id="1670899529" protected="0"/>
+            <w:tmTcPr id="1671073506" protected="0"/>
             <w:tcPrChange w:id="14" w:author="Desconhecido" w:date="1969-12-31T21:00:00Z">
               <w:tcPr>
                 <w:tcW w:w="1500" w:type="dxa"/>
@@ -1173,7 +1174,7 @@
                   <w:tl2br w:val="nil" w:sz="0" w:space="0" w:color="000000" tmln="20, 20, 20, 0, 0"/>
                   <w:tr2bl w:val="nil" w:sz="0" w:space="0" w:color="000000" tmln="20, 20, 20, 0, 0"/>
                 </w:tcBorders>
-                <w:tmTcPr id="1670899529" protected="0"/>
+                <w:tmTcPr id="1671073506" protected="0"/>
               </w:tcPr>
             </w:tcPrChange>
           </w:tcPr>
@@ -1200,6 +1201,7 @@
           <w:tcPr>
             <w:tcW w:w="1500" w:type="dxa"/>
             <w:vAlign w:val="bottom"/>
+            <w:shd w:val="none"/>
             <w:tcMar>
               <w:top w:w="40" w:type="dxa"/>
               <w:left w:w="40" w:type="dxa"/>
@@ -1212,7 +1214,7 @@
               <w:bottom w:val="single" w:sz="6" w:space="0" w:color="CCCCCC" tmln="15, 20, 20, 0, 0"/>
               <w:right w:val="single" w:sz="6" w:space="0" w:color="CCCCCC" tmln="15, 20, 20, 0, 0"/>
             </w:tcBorders>
-            <w:tmTcPr id="1670899529" protected="0"/>
+            <w:tmTcPr id="1671073506" protected="0"/>
             <w:tcPrChange w:id="15" w:author="Desconhecido" w:date="1969-12-31T21:00:00Z">
               <w:tcPr>
                 <w:tcW w:w="1500" w:type="dxa"/>
@@ -1232,7 +1234,7 @@
                   <w:tl2br w:val="nil" w:sz="0" w:space="0" w:color="000000" tmln="20, 20, 20, 0, 0"/>
                   <w:tr2bl w:val="nil" w:sz="0" w:space="0" w:color="000000" tmln="20, 20, 20, 0, 0"/>
                 </w:tcBorders>
-                <w:tmTcPr id="1670899529" protected="0"/>
+                <w:tmTcPr id="1671073506" protected="0"/>
               </w:tcPr>
             </w:tcPrChange>
           </w:tcPr>
@@ -1273,6 +1275,7 @@
           <w:tcPr>
             <w:tcW w:w="1500" w:type="dxa"/>
             <w:vAlign w:val="bottom"/>
+            <w:shd w:val="none"/>
             <w:tcMar>
               <w:top w:w="40" w:type="dxa"/>
               <w:left w:w="40" w:type="dxa"/>
@@ -1285,7 +1288,7 @@
               <w:bottom w:val="single" w:sz="6" w:space="0" w:color="CCCCCC" tmln="15, 20, 20, 0, 0"/>
               <w:right w:val="single" w:sz="6" w:space="0" w:color="CCCCCC" tmln="15, 20, 20, 0, 0"/>
             </w:tcBorders>
-            <w:tmTcPr id="1670899529" protected="0"/>
+            <w:tmTcPr id="1671073506" protected="0"/>
             <w:tcPrChange w:id="17" w:author="Desconhecido" w:date="1969-12-31T21:00:00Z">
               <w:tcPr>
                 <w:tcW w:w="1500" w:type="dxa"/>
@@ -1305,7 +1308,7 @@
                   <w:tl2br w:val="nil" w:sz="0" w:space="0" w:color="000000" tmln="20, 20, 20, 0, 0"/>
                   <w:tr2bl w:val="nil" w:sz="0" w:space="0" w:color="000000" tmln="20, 20, 20, 0, 0"/>
                 </w:tcBorders>
-                <w:tmTcPr id="1670899529" protected="0"/>
+                <w:tmTcPr id="1671073506" protected="0"/>
               </w:tcPr>
             </w:tcPrChange>
           </w:tcPr>
@@ -1332,6 +1335,7 @@
           <w:tcPr>
             <w:tcW w:w="1500" w:type="dxa"/>
             <w:vAlign w:val="bottom"/>
+            <w:shd w:val="none"/>
             <w:tcMar>
               <w:top w:w="40" w:type="dxa"/>
               <w:left w:w="40" w:type="dxa"/>
@@ -1344,7 +1348,7 @@
               <w:bottom w:val="single" w:sz="6" w:space="0" w:color="CCCCCC" tmln="15, 20, 20, 0, 0"/>
               <w:right w:val="single" w:sz="6" w:space="0" w:color="CCCCCC" tmln="15, 20, 20, 0, 0"/>
             </w:tcBorders>
-            <w:tmTcPr id="1670899529" protected="0"/>
+            <w:tmTcPr id="1671073506" protected="0"/>
             <w:tcPrChange w:id="18" w:author="Desconhecido" w:date="1969-12-31T21:00:00Z">
               <w:tcPr>
                 <w:tcW w:w="1500" w:type="dxa"/>
@@ -1364,7 +1368,7 @@
                   <w:tl2br w:val="nil" w:sz="0" w:space="0" w:color="000000" tmln="20, 20, 20, 0, 0"/>
                   <w:tr2bl w:val="nil" w:sz="0" w:space="0" w:color="000000" tmln="20, 20, 20, 0, 0"/>
                 </w:tcBorders>
-                <w:tmTcPr id="1670899529" protected="0"/>
+                <w:tmTcPr id="1671073506" protected="0"/>
               </w:tcPr>
             </w:tcPrChange>
           </w:tcPr>
@@ -1391,6 +1395,7 @@
           <w:tcPr>
             <w:tcW w:w="1500" w:type="dxa"/>
             <w:vAlign w:val="bottom"/>
+            <w:shd w:val="none"/>
             <w:tcMar>
               <w:top w:w="40" w:type="dxa"/>
               <w:left w:w="40" w:type="dxa"/>
@@ -1403,7 +1408,7 @@
               <w:bottom w:val="single" w:sz="6" w:space="0" w:color="CCCCCC" tmln="15, 20, 20, 0, 0"/>
               <w:right w:val="single" w:sz="6" w:space="0" w:color="CCCCCC" tmln="15, 20, 20, 0, 0"/>
             </w:tcBorders>
-            <w:tmTcPr id="1670899529" protected="0"/>
+            <w:tmTcPr id="1671073506" protected="0"/>
             <w:tcPrChange w:id="19" w:author="Desconhecido" w:date="1969-12-31T21:00:00Z">
               <w:tcPr>
                 <w:tcW w:w="1500" w:type="dxa"/>
@@ -1423,7 +1428,7 @@
                   <w:tl2br w:val="nil" w:sz="0" w:space="0" w:color="000000" tmln="20, 20, 20, 0, 0"/>
                   <w:tr2bl w:val="nil" w:sz="0" w:space="0" w:color="000000" tmln="20, 20, 20, 0, 0"/>
                 </w:tcBorders>
-                <w:tmTcPr id="1670899529" protected="0"/>
+                <w:tmTcPr id="1671073506" protected="0"/>
               </w:tcPr>
             </w:tcPrChange>
           </w:tcPr>
@@ -1464,6 +1469,7 @@
           <w:tcPr>
             <w:tcW w:w="1500" w:type="dxa"/>
             <w:vAlign w:val="bottom"/>
+            <w:shd w:val="none"/>
             <w:tcMar>
               <w:top w:w="40" w:type="dxa"/>
               <w:left w:w="40" w:type="dxa"/>
@@ -1476,7 +1482,7 @@
               <w:bottom w:val="single" w:sz="6" w:space="0" w:color="CCCCCC" tmln="15, 20, 20, 0, 0"/>
               <w:right w:val="single" w:sz="6" w:space="0" w:color="CCCCCC" tmln="15, 20, 20, 0, 0"/>
             </w:tcBorders>
-            <w:tmTcPr id="1670899529" protected="0"/>
+            <w:tmTcPr id="1671073506" protected="0"/>
             <w:tcPrChange w:id="21" w:author="Desconhecido" w:date="1969-12-31T21:00:00Z">
               <w:tcPr>
                 <w:tcW w:w="1500" w:type="dxa"/>
@@ -1496,7 +1502,7 @@
                   <w:tl2br w:val="nil" w:sz="0" w:space="0" w:color="000000" tmln="20, 20, 20, 0, 0"/>
                   <w:tr2bl w:val="nil" w:sz="0" w:space="0" w:color="000000" tmln="20, 20, 20, 0, 0"/>
                 </w:tcBorders>
-                <w:tmTcPr id="1670899529" protected="0"/>
+                <w:tmTcPr id="1671073506" protected="0"/>
               </w:tcPr>
             </w:tcPrChange>
           </w:tcPr>
@@ -1523,6 +1529,7 @@
           <w:tcPr>
             <w:tcW w:w="1500" w:type="dxa"/>
             <w:vAlign w:val="bottom"/>
+            <w:shd w:val="none"/>
             <w:tcMar>
               <w:top w:w="40" w:type="dxa"/>
               <w:left w:w="40" w:type="dxa"/>
@@ -1535,7 +1542,7 @@
               <w:bottom w:val="single" w:sz="6" w:space="0" w:color="CCCCCC" tmln="15, 20, 20, 0, 0"/>
               <w:right w:val="single" w:sz="6" w:space="0" w:color="CCCCCC" tmln="15, 20, 20, 0, 0"/>
             </w:tcBorders>
-            <w:tmTcPr id="1670899529" protected="0"/>
+            <w:tmTcPr id="1671073506" protected="0"/>
             <w:tcPrChange w:id="22" w:author="Desconhecido" w:date="1969-12-31T21:00:00Z">
               <w:tcPr>
                 <w:tcW w:w="1500" w:type="dxa"/>
@@ -1555,7 +1562,7 @@
                   <w:tl2br w:val="nil" w:sz="0" w:space="0" w:color="000000" tmln="20, 20, 20, 0, 0"/>
                   <w:tr2bl w:val="nil" w:sz="0" w:space="0" w:color="000000" tmln="20, 20, 20, 0, 0"/>
                 </w:tcBorders>
-                <w:tmTcPr id="1670899529" protected="0"/>
+                <w:tmTcPr id="1671073506" protected="0"/>
               </w:tcPr>
             </w:tcPrChange>
           </w:tcPr>
@@ -1582,6 +1589,7 @@
           <w:tcPr>
             <w:tcW w:w="1500" w:type="dxa"/>
             <w:vAlign w:val="bottom"/>
+            <w:shd w:val="none"/>
             <w:tcMar>
               <w:top w:w="40" w:type="dxa"/>
               <w:left w:w="40" w:type="dxa"/>
@@ -1594,7 +1602,7 @@
               <w:bottom w:val="single" w:sz="6" w:space="0" w:color="CCCCCC" tmln="15, 20, 20, 0, 0"/>
               <w:right w:val="single" w:sz="6" w:space="0" w:color="CCCCCC" tmln="15, 20, 20, 0, 0"/>
             </w:tcBorders>
-            <w:tmTcPr id="1670899529" protected="0"/>
+            <w:tmTcPr id="1671073506" protected="0"/>
             <w:tcPrChange w:id="23" w:author="Desconhecido" w:date="1969-12-31T21:00:00Z">
               <w:tcPr>
                 <w:tcW w:w="1500" w:type="dxa"/>
@@ -1614,7 +1622,7 @@
                   <w:tl2br w:val="nil" w:sz="0" w:space="0" w:color="000000" tmln="20, 20, 20, 0, 0"/>
                   <w:tr2bl w:val="nil" w:sz="0" w:space="0" w:color="000000" tmln="20, 20, 20, 0, 0"/>
                 </w:tcBorders>
-                <w:tmTcPr id="1670899529" protected="0"/>
+                <w:tmTcPr id="1671073506" protected="0"/>
               </w:tcPr>
             </w:tcPrChange>
           </w:tcPr>
@@ -1655,6 +1663,7 @@
           <w:tcPr>
             <w:tcW w:w="1500" w:type="dxa"/>
             <w:vAlign w:val="bottom"/>
+            <w:shd w:val="none"/>
             <w:tcMar>
               <w:top w:w="40" w:type="dxa"/>
               <w:left w:w="40" w:type="dxa"/>
@@ -1667,7 +1676,7 @@
               <w:bottom w:val="single" w:sz="6" w:space="0" w:color="CCCCCC" tmln="15, 20, 20, 0, 0"/>
               <w:right w:val="single" w:sz="6" w:space="0" w:color="CCCCCC" tmln="15, 20, 20, 0, 0"/>
             </w:tcBorders>
-            <w:tmTcPr id="1670899529" protected="0"/>
+            <w:tmTcPr id="1671073506" protected="0"/>
             <w:tcPrChange w:id="25" w:author="Desconhecido" w:date="1969-12-31T21:00:00Z">
               <w:tcPr>
                 <w:tcW w:w="1500" w:type="dxa"/>
@@ -1687,7 +1696,7 @@
                   <w:tl2br w:val="nil" w:sz="0" w:space="0" w:color="000000" tmln="20, 20, 20, 0, 0"/>
                   <w:tr2bl w:val="nil" w:sz="0" w:space="0" w:color="000000" tmln="20, 20, 20, 0, 0"/>
                 </w:tcBorders>
-                <w:tmTcPr id="1670899529" protected="0"/>
+                <w:tmTcPr id="1671073506" protected="0"/>
               </w:tcPr>
             </w:tcPrChange>
           </w:tcPr>
@@ -1714,6 +1723,7 @@
           <w:tcPr>
             <w:tcW w:w="1500" w:type="dxa"/>
             <w:vAlign w:val="bottom"/>
+            <w:shd w:val="none"/>
             <w:tcMar>
               <w:top w:w="40" w:type="dxa"/>
               <w:left w:w="40" w:type="dxa"/>
@@ -1726,7 +1736,7 @@
               <w:bottom w:val="single" w:sz="6" w:space="0" w:color="CCCCCC" tmln="15, 20, 20, 0, 0"/>
               <w:right w:val="single" w:sz="6" w:space="0" w:color="CCCCCC" tmln="15, 20, 20, 0, 0"/>
             </w:tcBorders>
-            <w:tmTcPr id="1670899529" protected="0"/>
+            <w:tmTcPr id="1671073506" protected="0"/>
             <w:tcPrChange w:id="26" w:author="Desconhecido" w:date="1969-12-31T21:00:00Z">
               <w:tcPr>
                 <w:tcW w:w="1500" w:type="dxa"/>
@@ -1746,7 +1756,7 @@
                   <w:tl2br w:val="nil" w:sz="0" w:space="0" w:color="000000" tmln="20, 20, 20, 0, 0"/>
                   <w:tr2bl w:val="nil" w:sz="0" w:space="0" w:color="000000" tmln="20, 20, 20, 0, 0"/>
                 </w:tcBorders>
-                <w:tmTcPr id="1670899529" protected="0"/>
+                <w:tmTcPr id="1671073506" protected="0"/>
               </w:tcPr>
             </w:tcPrChange>
           </w:tcPr>
@@ -1773,6 +1783,7 @@
           <w:tcPr>
             <w:tcW w:w="1500" w:type="dxa"/>
             <w:vAlign w:val="bottom"/>
+            <w:shd w:val="none"/>
             <w:tcMar>
               <w:top w:w="40" w:type="dxa"/>
               <w:left w:w="40" w:type="dxa"/>
@@ -1785,7 +1796,7 @@
               <w:bottom w:val="single" w:sz="6" w:space="0" w:color="CCCCCC" tmln="15, 20, 20, 0, 0"/>
               <w:right w:val="single" w:sz="6" w:space="0" w:color="CCCCCC" tmln="15, 20, 20, 0, 0"/>
             </w:tcBorders>
-            <w:tmTcPr id="1670899529" protected="0"/>
+            <w:tmTcPr id="1671073506" protected="0"/>
             <w:tcPrChange w:id="27" w:author="Desconhecido" w:date="1969-12-31T21:00:00Z">
               <w:tcPr>
                 <w:tcW w:w="1500" w:type="dxa"/>
@@ -1805,7 +1816,7 @@
                   <w:tl2br w:val="nil" w:sz="0" w:space="0" w:color="000000" tmln="20, 20, 20, 0, 0"/>
                   <w:tr2bl w:val="nil" w:sz="0" w:space="0" w:color="000000" tmln="20, 20, 20, 0, 0"/>
                 </w:tcBorders>
-                <w:tmTcPr id="1670899529" protected="0"/>
+                <w:tmTcPr id="1671073506" protected="0"/>
               </w:tcPr>
             </w:tcPrChange>
           </w:tcPr>
@@ -1846,6 +1857,7 @@
           <w:tcPr>
             <w:tcW w:w="1500" w:type="dxa"/>
             <w:vAlign w:val="bottom"/>
+            <w:shd w:val="none"/>
             <w:tcMar>
               <w:top w:w="40" w:type="dxa"/>
               <w:left w:w="40" w:type="dxa"/>
@@ -1858,7 +1870,7 @@
               <w:bottom w:val="single" w:sz="6" w:space="0" w:color="CCCCCC" tmln="15, 20, 20, 0, 0"/>
               <w:right w:val="single" w:sz="6" w:space="0" w:color="CCCCCC" tmln="15, 20, 20, 0, 0"/>
             </w:tcBorders>
-            <w:tmTcPr id="1670899529" protected="0"/>
+            <w:tmTcPr id="1671073506" protected="0"/>
             <w:tcPrChange w:id="29" w:author="Desconhecido" w:date="1969-12-31T21:00:00Z">
               <w:tcPr>
                 <w:tcW w:w="1500" w:type="dxa"/>
@@ -1878,7 +1890,7 @@
                   <w:tl2br w:val="nil" w:sz="0" w:space="0" w:color="000000" tmln="20, 20, 20, 0, 0"/>
                   <w:tr2bl w:val="nil" w:sz="0" w:space="0" w:color="000000" tmln="20, 20, 20, 0, 0"/>
                 </w:tcBorders>
-                <w:tmTcPr id="1670899529" protected="0"/>
+                <w:tmTcPr id="1671073506" protected="0"/>
               </w:tcPr>
             </w:tcPrChange>
           </w:tcPr>
@@ -1905,6 +1917,7 @@
           <w:tcPr>
             <w:tcW w:w="1500" w:type="dxa"/>
             <w:vAlign w:val="bottom"/>
+            <w:shd w:val="none"/>
             <w:tcMar>
               <w:top w:w="40" w:type="dxa"/>
               <w:left w:w="40" w:type="dxa"/>
@@ -1917,7 +1930,7 @@
               <w:bottom w:val="single" w:sz="6" w:space="0" w:color="CCCCCC" tmln="15, 20, 20, 0, 0"/>
               <w:right w:val="single" w:sz="6" w:space="0" w:color="CCCCCC" tmln="15, 20, 20, 0, 0"/>
             </w:tcBorders>
-            <w:tmTcPr id="1670899529" protected="0"/>
+            <w:tmTcPr id="1671073506" protected="0"/>
             <w:tcPrChange w:id="30" w:author="Desconhecido" w:date="1969-12-31T21:00:00Z">
               <w:tcPr>
                 <w:tcW w:w="1500" w:type="dxa"/>
@@ -1937,7 +1950,7 @@
                   <w:tl2br w:val="nil" w:sz="0" w:space="0" w:color="000000" tmln="20, 20, 20, 0, 0"/>
                   <w:tr2bl w:val="nil" w:sz="0" w:space="0" w:color="000000" tmln="20, 20, 20, 0, 0"/>
                 </w:tcBorders>
-                <w:tmTcPr id="1670899529" protected="0"/>
+                <w:tmTcPr id="1671073506" protected="0"/>
               </w:tcPr>
             </w:tcPrChange>
           </w:tcPr>
@@ -1964,6 +1977,7 @@
           <w:tcPr>
             <w:tcW w:w="1500" w:type="dxa"/>
             <w:vAlign w:val="bottom"/>
+            <w:shd w:val="none"/>
             <w:tcMar>
               <w:top w:w="40" w:type="dxa"/>
               <w:left w:w="40" w:type="dxa"/>
@@ -1976,7 +1990,7 @@
               <w:bottom w:val="single" w:sz="6" w:space="0" w:color="CCCCCC" tmln="15, 20, 20, 0, 0"/>
               <w:right w:val="single" w:sz="6" w:space="0" w:color="CCCCCC" tmln="15, 20, 20, 0, 0"/>
             </w:tcBorders>
-            <w:tmTcPr id="1670899529" protected="0"/>
+            <w:tmTcPr id="1671073506" protected="0"/>
             <w:tcPrChange w:id="31" w:author="Desconhecido" w:date="1969-12-31T21:00:00Z">
               <w:tcPr>
                 <w:tcW w:w="1500" w:type="dxa"/>
@@ -1996,7 +2010,7 @@
                   <w:tl2br w:val="nil" w:sz="0" w:space="0" w:color="000000" tmln="20, 20, 20, 0, 0"/>
                   <w:tr2bl w:val="nil" w:sz="0" w:space="0" w:color="000000" tmln="20, 20, 20, 0, 0"/>
                 </w:tcBorders>
-                <w:tmTcPr id="1670899529" protected="0"/>
+                <w:tmTcPr id="1671073506" protected="0"/>
               </w:tcPr>
             </w:tcPrChange>
           </w:tcPr>
@@ -2037,6 +2051,7 @@
           <w:tcPr>
             <w:tcW w:w="1500" w:type="dxa"/>
             <w:vAlign w:val="bottom"/>
+            <w:shd w:val="none"/>
             <w:tcMar>
               <w:top w:w="40" w:type="dxa"/>
               <w:left w:w="40" w:type="dxa"/>
@@ -2049,7 +2064,7 @@
               <w:bottom w:val="single" w:sz="6" w:space="0" w:color="CCCCCC" tmln="15, 20, 20, 0, 0"/>
               <w:right w:val="single" w:sz="6" w:space="0" w:color="CCCCCC" tmln="15, 20, 20, 0, 0"/>
             </w:tcBorders>
-            <w:tmTcPr id="1670899529" protected="0"/>
+            <w:tmTcPr id="1671073506" protected="0"/>
             <w:tcPrChange w:id="33" w:author="Desconhecido" w:date="1969-12-31T21:00:00Z">
               <w:tcPr>
                 <w:tcW w:w="1500" w:type="dxa"/>
@@ -2069,7 +2084,7 @@
                   <w:tl2br w:val="nil" w:sz="0" w:space="0" w:color="000000" tmln="20, 20, 20, 0, 0"/>
                   <w:tr2bl w:val="nil" w:sz="0" w:space="0" w:color="000000" tmln="20, 20, 20, 0, 0"/>
                 </w:tcBorders>
-                <w:tmTcPr id="1670899529" protected="0"/>
+                <w:tmTcPr id="1671073506" protected="0"/>
               </w:tcPr>
             </w:tcPrChange>
           </w:tcPr>
@@ -2096,6 +2111,7 @@
           <w:tcPr>
             <w:tcW w:w="1500" w:type="dxa"/>
             <w:vAlign w:val="bottom"/>
+            <w:shd w:val="none"/>
             <w:tcMar>
               <w:top w:w="40" w:type="dxa"/>
               <w:left w:w="40" w:type="dxa"/>
@@ -2108,7 +2124,7 @@
               <w:bottom w:val="single" w:sz="6" w:space="0" w:color="CCCCCC" tmln="15, 20, 20, 0, 0"/>
               <w:right w:val="single" w:sz="6" w:space="0" w:color="CCCCCC" tmln="15, 20, 20, 0, 0"/>
             </w:tcBorders>
-            <w:tmTcPr id="1670899529" protected="0"/>
+            <w:tmTcPr id="1671073506" protected="0"/>
             <w:tcPrChange w:id="34" w:author="Desconhecido" w:date="1969-12-31T21:00:00Z">
               <w:tcPr>
                 <w:tcW w:w="1500" w:type="dxa"/>
@@ -2128,7 +2144,7 @@
                   <w:tl2br w:val="nil" w:sz="0" w:space="0" w:color="000000" tmln="20, 20, 20, 0, 0"/>
                   <w:tr2bl w:val="nil" w:sz="0" w:space="0" w:color="000000" tmln="20, 20, 20, 0, 0"/>
                 </w:tcBorders>
-                <w:tmTcPr id="1670899529" protected="0"/>
+                <w:tmTcPr id="1671073506" protected="0"/>
               </w:tcPr>
             </w:tcPrChange>
           </w:tcPr>
@@ -2155,6 +2171,7 @@
           <w:tcPr>
             <w:tcW w:w="1500" w:type="dxa"/>
             <w:vAlign w:val="bottom"/>
+            <w:shd w:val="none"/>
             <w:tcMar>
               <w:top w:w="40" w:type="dxa"/>
               <w:left w:w="40" w:type="dxa"/>
@@ -2167,7 +2184,7 @@
               <w:bottom w:val="single" w:sz="6" w:space="0" w:color="CCCCCC" tmln="15, 20, 20, 0, 0"/>
               <w:right w:val="single" w:sz="6" w:space="0" w:color="CCCCCC" tmln="15, 20, 20, 0, 0"/>
             </w:tcBorders>
-            <w:tmTcPr id="1670899529" protected="0"/>
+            <w:tmTcPr id="1671073506" protected="0"/>
             <w:tcPrChange w:id="35" w:author="Desconhecido" w:date="1969-12-31T21:00:00Z">
               <w:tcPr>
                 <w:tcW w:w="1500" w:type="dxa"/>
@@ -2187,7 +2204,7 @@
                   <w:tl2br w:val="nil" w:sz="0" w:space="0" w:color="000000" tmln="20, 20, 20, 0, 0"/>
                   <w:tr2bl w:val="nil" w:sz="0" w:space="0" w:color="000000" tmln="20, 20, 20, 0, 0"/>
                 </w:tcBorders>
-                <w:tmTcPr id="1670899529" protected="0"/>
+                <w:tmTcPr id="1671073506" protected="0"/>
               </w:tcPr>
             </w:tcPrChange>
           </w:tcPr>
@@ -2228,6 +2245,7 @@
           <w:tcPr>
             <w:tcW w:w="1500" w:type="dxa"/>
             <w:vAlign w:val="bottom"/>
+            <w:shd w:val="none"/>
             <w:tcMar>
               <w:top w:w="40" w:type="dxa"/>
               <w:left w:w="40" w:type="dxa"/>
@@ -2240,7 +2258,7 @@
               <w:bottom w:val="single" w:sz="6" w:space="0" w:color="CCCCCC" tmln="15, 20, 20, 0, 0"/>
               <w:right w:val="single" w:sz="6" w:space="0" w:color="CCCCCC" tmln="15, 20, 20, 0, 0"/>
             </w:tcBorders>
-            <w:tmTcPr id="1670899529" protected="0"/>
+            <w:tmTcPr id="1671073506" protected="0"/>
             <w:tcPrChange w:id="37" w:author="Desconhecido" w:date="1969-12-31T21:00:00Z">
               <w:tcPr>
                 <w:tcW w:w="1500" w:type="dxa"/>
@@ -2260,7 +2278,7 @@
                   <w:tl2br w:val="nil" w:sz="0" w:space="0" w:color="000000" tmln="20, 20, 20, 0, 0"/>
                   <w:tr2bl w:val="nil" w:sz="0" w:space="0" w:color="000000" tmln="20, 20, 20, 0, 0"/>
                 </w:tcBorders>
-                <w:tmTcPr id="1670899529" protected="0"/>
+                <w:tmTcPr id="1671073506" protected="0"/>
               </w:tcPr>
             </w:tcPrChange>
           </w:tcPr>
@@ -2287,6 +2305,7 @@
           <w:tcPr>
             <w:tcW w:w="1500" w:type="dxa"/>
             <w:vAlign w:val="bottom"/>
+            <w:shd w:val="none"/>
             <w:tcMar>
               <w:top w:w="40" w:type="dxa"/>
               <w:left w:w="40" w:type="dxa"/>
@@ -2299,7 +2318,7 @@
               <w:bottom w:val="single" w:sz="6" w:space="0" w:color="CCCCCC" tmln="15, 20, 20, 0, 0"/>
               <w:right w:val="single" w:sz="6" w:space="0" w:color="CCCCCC" tmln="15, 20, 20, 0, 0"/>
             </w:tcBorders>
-            <w:tmTcPr id="1670899529" protected="0"/>
+            <w:tmTcPr id="1671073506" protected="0"/>
             <w:tcPrChange w:id="38" w:author="Desconhecido" w:date="1969-12-31T21:00:00Z">
               <w:tcPr>
                 <w:tcW w:w="1500" w:type="dxa"/>
@@ -2319,7 +2338,7 @@
                   <w:tl2br w:val="nil" w:sz="0" w:space="0" w:color="000000" tmln="20, 20, 20, 0, 0"/>
                   <w:tr2bl w:val="nil" w:sz="0" w:space="0" w:color="000000" tmln="20, 20, 20, 0, 0"/>
                 </w:tcBorders>
-                <w:tmTcPr id="1670899529" protected="0"/>
+                <w:tmTcPr id="1671073506" protected="0"/>
               </w:tcPr>
             </w:tcPrChange>
           </w:tcPr>
@@ -2346,6 +2365,7 @@
           <w:tcPr>
             <w:tcW w:w="1500" w:type="dxa"/>
             <w:vAlign w:val="bottom"/>
+            <w:shd w:val="none"/>
             <w:tcMar>
               <w:top w:w="40" w:type="dxa"/>
               <w:left w:w="40" w:type="dxa"/>
@@ -2358,7 +2378,7 @@
               <w:bottom w:val="single" w:sz="6" w:space="0" w:color="CCCCCC" tmln="15, 20, 20, 0, 0"/>
               <w:right w:val="single" w:sz="6" w:space="0" w:color="CCCCCC" tmln="15, 20, 20, 0, 0"/>
             </w:tcBorders>
-            <w:tmTcPr id="1670899529" protected="0"/>
+            <w:tmTcPr id="1671073506" protected="0"/>
             <w:tcPrChange w:id="39" w:author="Desconhecido" w:date="1969-12-31T21:00:00Z">
               <w:tcPr>
                 <w:tcW w:w="1500" w:type="dxa"/>
@@ -2378,7 +2398,7 @@
                   <w:tl2br w:val="nil" w:sz="0" w:space="0" w:color="000000" tmln="20, 20, 20, 0, 0"/>
                   <w:tr2bl w:val="nil" w:sz="0" w:space="0" w:color="000000" tmln="20, 20, 20, 0, 0"/>
                 </w:tcBorders>
-                <w:tmTcPr id="1670899529" protected="0"/>
+                <w:tmTcPr id="1671073506" protected="0"/>
               </w:tcPr>
             </w:tcPrChange>
           </w:tcPr>
@@ -2560,42 +2580,491 @@
     </w:p>
     <w:p>
       <w:pPr>
-        <w:pStyle w:val="para2"/>
-        <w:ind w:left="21"/>
-        <w:spacing w:before="299" w:line="240" w:lineRule="auto"/>
-        <w:widowControl w:val="0"/>
-      </w:pPr>
+        <w:spacing w:line="240" w:lineRule="auto"/>
+        <w:widowControl w:val="0"/>
+        <w:tabs defTabSz="708"/>
+        <w:pBdr>
+          <w:top w:val="nil" w:sz="0" w:space="0" w:color="000000" tmln="20, 20, 20, 0, 0"/>
+          <w:left w:val="nil" w:sz="0" w:space="0" w:color="000000" tmln="20, 20, 20, 0, 0"/>
+          <w:bottom w:val="nil" w:sz="0" w:space="0" w:color="000000" tmln="20, 20, 20, 0, 0"/>
+          <w:right w:val="nil" w:sz="0" w:space="0" w:color="000000" tmln="20, 20, 20, 0, 0"/>
+          <w:between w:val="nil" w:sz="0" w:space="0" w:color="000000" tmln="20, 20, 20, 0, 0"/>
+        </w:pBdr>
+        <w:shd w:val="none"/>
+        <w:rPr>
+          <w:kern w:val="1"/>
+          <w:sz w:val="32"/>
+          <w:szCs w:val="32"/>
+          <w:lang w:val="pt-br" w:eastAsia="zh-cn" w:bidi="ar-sa"/>
+        </w:rPr>
+      </w:pPr>
+      <w:r>
+        <w:rPr>
+          <w:sz w:val="32"/>
+          <w:szCs w:val="32"/>
+        </w:rPr>
+      </w:r>
       <w:bookmarkStart w:id="40" w:name="_aii0ctde9vve"/>
-      <w:r/>
+      <w:r>
+        <w:rPr>
+          <w:sz w:val="32"/>
+          <w:szCs w:val="32"/>
+        </w:rPr>
+      </w:r>
       <w:bookmarkEnd w:id="40"/>
       <w:r>
-        <w:t>Pen Sales</w:t>
-      </w:r>
-    </w:p>
-    <w:p>
-      <w:pPr>
-        <w:ind w:left="-1888" w:right="431"/>
-        <w:spacing w:before="200" w:line="264" w:lineRule="auto"/>
-        <w:widowControl w:val="0"/>
-        <w:rPr>
-          <w:sz w:val="20"/>
-          <w:szCs w:val="20"/>
-        </w:rPr>
-      </w:pPr>
-      <w:r>
-        <w:rPr>
-          <w:sz w:val="20"/>
-          <w:szCs w:val="20"/>
-        </w:rPr>
-      </w:r>
-    </w:p>
-    <w:p>
-      <w:pPr>
-        <w:ind w:left="21"/>
-        <w:spacing w:before="299" w:line="240" w:lineRule="auto"/>
-        <w:widowControl w:val="0"/>
-      </w:pPr>
-      <w:r/>
+        <w:rPr>
+          <w:sz w:val="32"/>
+          <w:szCs w:val="32"/>
+        </w:rPr>
+      </w:r>
+      <w:r>
+        <w:rPr>
+          <w:kern w:val="1"/>
+          <w:sz w:val="20"/>
+          <w:szCs w:val="20"/>
+          <w:lang w:val="pt-br" w:eastAsia="zh-cn" w:bidi="ar-sa"/>
+        </w:rPr>
+        <w:br w:type="textWrapping"/>
+      </w:r>
+      <w:r>
+        <w:rPr>
+          <w:kern w:val="1"/>
+          <w:sz w:val="32"/>
+          <w:szCs w:val="32"/>
+          <w:lang w:val="pt-br" w:eastAsia="zh-cn" w:bidi="ar-sa"/>
+        </w:rPr>
+        <w:t>International Expansion</w:t>
+      </w:r>
+    </w:p>
+    <w:p>
+      <w:pPr>
+        <w:spacing w:line="240" w:lineRule="auto"/>
+        <w:widowControl w:val="0"/>
+        <w:tabs defTabSz="708"/>
+        <w:pBdr>
+          <w:top w:val="nil" w:sz="0" w:space="0" w:color="000000" tmln="20, 20, 20, 0, 0"/>
+          <w:left w:val="nil" w:sz="0" w:space="0" w:color="000000" tmln="20, 20, 20, 0, 0"/>
+          <w:bottom w:val="nil" w:sz="0" w:space="0" w:color="000000" tmln="20, 20, 20, 0, 0"/>
+          <w:right w:val="nil" w:sz="0" w:space="0" w:color="000000" tmln="20, 20, 20, 0, 0"/>
+          <w:between w:val="nil" w:sz="0" w:space="0" w:color="000000" tmln="20, 20, 20, 0, 0"/>
+        </w:pBdr>
+        <w:shd w:val="none"/>
+        <w:rPr>
+          <w:kern w:val="1"/>
+          <w:sz w:val="20"/>
+          <w:szCs w:val="20"/>
+          <w:lang w:val="pt-br" w:eastAsia="zh-cn" w:bidi="ar-sa"/>
+        </w:rPr>
+      </w:pPr>
+      <w:r>
+        <w:rPr>
+          <w:kern w:val="1"/>
+          <w:sz w:val="20"/>
+          <w:szCs w:val="20"/>
+          <w:lang w:val="pt-br" w:eastAsia="zh-cn" w:bidi="ar-sa"/>
+        </w:rPr>
+      </w:r>
+    </w:p>
+    <w:p>
+      <w:pPr>
+        <w:spacing w:line="288" w:lineRule="auto"/>
+        <w:widowControl w:val="0"/>
+        <w:tabs defTabSz="708"/>
+        <w:pBdr>
+          <w:top w:val="nil" w:sz="0" w:space="0" w:color="000000" tmln="20, 20, 20, 0, 0"/>
+          <w:left w:val="nil" w:sz="0" w:space="0" w:color="000000" tmln="20, 20, 20, 0, 0"/>
+          <w:bottom w:val="nil" w:sz="0" w:space="0" w:color="000000" tmln="20, 20, 20, 0, 0"/>
+          <w:right w:val="nil" w:sz="0" w:space="0" w:color="000000" tmln="20, 20, 20, 0, 0"/>
+          <w:between w:val="nil" w:sz="0" w:space="0" w:color="000000" tmln="20, 20, 20, 0, 0"/>
+        </w:pBdr>
+        <w:shd w:val="none"/>
+        <w:rPr>
+          <w:color w:val="434343"/>
+          <w:kern w:val="1"/>
+          <w:sz w:val="20"/>
+          <w:szCs w:val="20"/>
+          <w:lang w:val="pt-br" w:eastAsia="zh-cn" w:bidi="ar-sa"/>
+        </w:rPr>
+      </w:pPr>
+      <w:r>
+        <w:rPr>
+          <w:color w:val="434343"/>
+          <w:kern w:val="1"/>
+          <w:sz w:val="20"/>
+          <w:szCs w:val="20"/>
+          <w:lang w:val="pt-br" w:eastAsia="zh-cn" w:bidi="ar-sa"/>
+        </w:rPr>
+        <w:t>In France, they make a profit of:</w:t>
+      </w:r>
+    </w:p>
+    <w:p>
+      <w:pPr>
+        <w:ind w:firstLine="708"/>
+        <w:spacing w:line="288" w:lineRule="auto"/>
+        <w:widowControl w:val="0"/>
+        <w:tabs defTabSz="708"/>
+        <w:pBdr>
+          <w:top w:val="nil" w:sz="0" w:space="0" w:color="000000" tmln="20, 20, 20, 0, 0"/>
+          <w:left w:val="nil" w:sz="0" w:space="0" w:color="000000" tmln="20, 20, 20, 0, 0"/>
+          <w:bottom w:val="nil" w:sz="0" w:space="0" w:color="000000" tmln="20, 20, 20, 0, 0"/>
+          <w:right w:val="nil" w:sz="0" w:space="0" w:color="000000" tmln="20, 20, 20, 0, 0"/>
+          <w:between w:val="nil" w:sz="0" w:space="0" w:color="000000" tmln="20, 20, 20, 0, 0"/>
+        </w:pBdr>
+        <w:shd w:val="none"/>
+        <w:rPr>
+          <w:color w:val="434343"/>
+          <w:kern w:val="1"/>
+          <w:sz w:val="20"/>
+          <w:szCs w:val="20"/>
+          <w:lang w:val="pt-br" w:eastAsia="zh-cn" w:bidi="ar-sa"/>
+        </w:rPr>
+      </w:pPr>
+      <w:r>
+        <w:rPr>
+          <w:b/>
+          <w:bCs/>
+          <w:color w:val="434343"/>
+          <w:kern w:val="1"/>
+          <w:sz w:val="20"/>
+          <w:szCs w:val="20"/>
+          <w:lang w:val="pt-br" w:eastAsia="zh-cn" w:bidi="ar-sa"/>
+        </w:rPr>
+        <w:t xml:space="preserve">12 - 6 x 1.132 = 5.208 EUR </w:t>
+      </w:r>
+      <w:r>
+        <w:rPr>
+          <w:color w:val="434343"/>
+          <w:kern w:val="1"/>
+          <w:sz w:val="20"/>
+          <w:szCs w:val="20"/>
+          <w:lang w:val="pt-br" w:eastAsia="zh-cn" w:bidi="ar-sa"/>
+        </w:rPr>
+        <w:t>on each pen.</w:t>
+      </w:r>
+    </w:p>
+    <w:p>
+      <w:pPr>
+        <w:spacing w:line="288" w:lineRule="auto"/>
+        <w:widowControl w:val="0"/>
+        <w:tabs defTabSz="708"/>
+        <w:pBdr>
+          <w:top w:val="nil" w:sz="0" w:space="0" w:color="000000" tmln="20, 20, 20, 0, 0"/>
+          <w:left w:val="nil" w:sz="0" w:space="0" w:color="000000" tmln="20, 20, 20, 0, 0"/>
+          <w:bottom w:val="nil" w:sz="0" w:space="0" w:color="000000" tmln="20, 20, 20, 0, 0"/>
+          <w:right w:val="nil" w:sz="0" w:space="0" w:color="000000" tmln="20, 20, 20, 0, 0"/>
+          <w:between w:val="nil" w:sz="0" w:space="0" w:color="000000" tmln="20, 20, 20, 0, 0"/>
+        </w:pBdr>
+        <w:shd w:val="none"/>
+        <w:rPr>
+          <w:color w:val="434343"/>
+          <w:kern w:val="1"/>
+          <w:sz w:val="20"/>
+          <w:szCs w:val="20"/>
+          <w:lang w:val="pt-br" w:eastAsia="zh-cn" w:bidi="ar-sa"/>
+        </w:rPr>
+      </w:pPr>
+      <w:r>
+        <w:rPr>
+          <w:color w:val="434343"/>
+          <w:kern w:val="1"/>
+          <w:sz w:val="20"/>
+          <w:szCs w:val="20"/>
+          <w:lang w:val="pt-br" w:eastAsia="zh-cn" w:bidi="ar-sa"/>
+        </w:rPr>
+        <w:t>In Switzerland, they make a profit of:</w:t>
+      </w:r>
+    </w:p>
+    <w:p>
+      <w:pPr>
+        <w:ind w:firstLine="708"/>
+        <w:spacing w:line="288" w:lineRule="auto"/>
+        <w:widowControl w:val="0"/>
+        <w:tabs defTabSz="708"/>
+        <w:pBdr>
+          <w:top w:val="nil" w:sz="0" w:space="0" w:color="000000" tmln="20, 20, 20, 0, 0"/>
+          <w:left w:val="nil" w:sz="0" w:space="0" w:color="000000" tmln="20, 20, 20, 0, 0"/>
+          <w:bottom w:val="nil" w:sz="0" w:space="0" w:color="000000" tmln="20, 20, 20, 0, 0"/>
+          <w:right w:val="nil" w:sz="0" w:space="0" w:color="000000" tmln="20, 20, 20, 0, 0"/>
+          <w:between w:val="nil" w:sz="0" w:space="0" w:color="000000" tmln="20, 20, 20, 0, 0"/>
+        </w:pBdr>
+        <w:shd w:val="none"/>
+        <w:rPr>
+          <w:color w:val="434343"/>
+          <w:kern w:val="1"/>
+          <w:sz w:val="20"/>
+          <w:szCs w:val="20"/>
+          <w:lang w:val="pt-br" w:eastAsia="zh-cn" w:bidi="ar-sa"/>
+        </w:rPr>
+      </w:pPr>
+      <w:r>
+        <w:rPr>
+          <w:b/>
+          <w:bCs/>
+          <w:color w:val="434343"/>
+          <w:kern w:val="1"/>
+          <w:sz w:val="20"/>
+          <w:szCs w:val="20"/>
+          <w:lang w:val="pt-br" w:eastAsia="zh-cn" w:bidi="ar-sa"/>
+        </w:rPr>
+        <w:t xml:space="preserve">15 - 6 x 1.132 x  1.149 = 7.804 CHF </w:t>
+      </w:r>
+      <w:r>
+        <w:rPr>
+          <w:color w:val="434343"/>
+          <w:kern w:val="1"/>
+          <w:sz w:val="20"/>
+          <w:szCs w:val="20"/>
+          <w:lang w:val="pt-br" w:eastAsia="zh-cn" w:bidi="ar-sa"/>
+        </w:rPr>
+        <w:t>on each pen.</w:t>
+      </w:r>
+    </w:p>
+    <w:p>
+      <w:pPr>
+        <w:ind w:firstLine="708"/>
+        <w:spacing w:line="288" w:lineRule="auto"/>
+        <w:widowControl w:val="0"/>
+        <w:tabs defTabSz="708"/>
+        <w:pBdr>
+          <w:top w:val="nil" w:sz="0" w:space="0" w:color="000000" tmln="20, 20, 20, 0, 0"/>
+          <w:left w:val="nil" w:sz="0" w:space="0" w:color="000000" tmln="20, 20, 20, 0, 0"/>
+          <w:bottom w:val="nil" w:sz="0" w:space="0" w:color="000000" tmln="20, 20, 20, 0, 0"/>
+          <w:right w:val="nil" w:sz="0" w:space="0" w:color="000000" tmln="20, 20, 20, 0, 0"/>
+          <w:between w:val="nil" w:sz="0" w:space="0" w:color="000000" tmln="20, 20, 20, 0, 0"/>
+        </w:pBdr>
+        <w:shd w:val="none"/>
+        <w:rPr>
+          <w:b/>
+          <w:bCs/>
+          <w:color w:val="434343"/>
+          <w:kern w:val="1"/>
+          <w:sz w:val="20"/>
+          <w:szCs w:val="20"/>
+          <w:lang w:val="pt-br" w:eastAsia="zh-cn" w:bidi="ar-sa"/>
+        </w:rPr>
+      </w:pPr>
+      <w:r>
+        <w:rPr>
+          <w:b/>
+          <w:bCs/>
+          <w:color w:val="434343"/>
+          <w:kern w:val="1"/>
+          <w:sz w:val="20"/>
+          <w:szCs w:val="20"/>
+          <w:lang w:val="pt-br" w:eastAsia="zh-cn" w:bidi="ar-sa"/>
+        </w:rPr>
+      </w:r>
+    </w:p>
+    <w:p>
+      <w:pPr>
+        <w:spacing w:line="288" w:lineRule="auto"/>
+        <w:widowControl w:val="0"/>
+        <w:tabs defTabSz="708"/>
+        <w:pBdr>
+          <w:top w:val="nil" w:sz="0" w:space="0" w:color="000000" tmln="20, 20, 20, 0, 0"/>
+          <w:left w:val="nil" w:sz="0" w:space="0" w:color="000000" tmln="20, 20, 20, 0, 0"/>
+          <w:bottom w:val="nil" w:sz="0" w:space="0" w:color="000000" tmln="20, 20, 20, 0, 0"/>
+          <w:right w:val="nil" w:sz="0" w:space="0" w:color="000000" tmln="20, 20, 20, 0, 0"/>
+          <w:between w:val="nil" w:sz="0" w:space="0" w:color="000000" tmln="20, 20, 20, 0, 0"/>
+        </w:pBdr>
+        <w:shd w:val="none"/>
+        <w:rPr>
+          <w:b/>
+          <w:bCs/>
+          <w:color w:val="434343"/>
+          <w:kern w:val="1"/>
+          <w:sz w:val="20"/>
+          <w:szCs w:val="20"/>
+          <w:lang w:val="pt-br" w:eastAsia="zh-cn" w:bidi="ar-sa"/>
+        </w:rPr>
+      </w:pPr>
+      <w:r>
+        <w:rPr>
+          <w:color w:val="434343"/>
+          <w:kern w:val="1"/>
+          <w:sz w:val="20"/>
+          <w:szCs w:val="20"/>
+          <w:lang w:val="pt-br" w:eastAsia="zh-cn" w:bidi="ar-sa"/>
+        </w:rPr>
+        <w:t xml:space="preserve">In total, the profit made in France is </w:t>
+      </w:r>
+      <w:r>
+        <w:rPr>
+          <w:b/>
+          <w:bCs/>
+          <w:color w:val="434343"/>
+          <w:kern w:val="1"/>
+          <w:sz w:val="20"/>
+          <w:szCs w:val="20"/>
+          <w:lang w:val="pt-br" w:eastAsia="zh-cn" w:bidi="ar-sa"/>
+        </w:rPr>
+        <w:t>200 x 5.208 = 1,041.60 EUR =</w:t>
+      </w:r>
+      <w:r>
+        <w:rPr>
+          <w:color w:val="434343"/>
+          <w:kern w:val="1"/>
+          <w:sz w:val="20"/>
+          <w:szCs w:val="20"/>
+          <w:lang w:val="pt-br" w:eastAsia="zh-cn" w:bidi="ar-sa"/>
+        </w:rPr>
+        <w:t xml:space="preserve"> </w:t>
+      </w:r>
+      <w:r>
+        <w:rPr>
+          <w:b/>
+          <w:bCs/>
+          <w:color w:val="434343"/>
+          <w:kern w:val="1"/>
+          <w:sz w:val="20"/>
+          <w:szCs w:val="20"/>
+          <w:lang w:val="pt-br" w:eastAsia="zh-cn" w:bidi="ar-sa"/>
+        </w:rPr>
+        <w:t>920.14 GBP</w:t>
+      </w:r>
+    </w:p>
+    <w:p>
+      <w:pPr>
+        <w:spacing w:line="288" w:lineRule="auto"/>
+        <w:widowControl w:val="0"/>
+        <w:tabs defTabSz="708"/>
+        <w:pBdr>
+          <w:top w:val="nil" w:sz="0" w:space="0" w:color="000000" tmln="20, 20, 20, 0, 0"/>
+          <w:left w:val="nil" w:sz="0" w:space="0" w:color="000000" tmln="20, 20, 20, 0, 0"/>
+          <w:bottom w:val="nil" w:sz="0" w:space="0" w:color="000000" tmln="20, 20, 20, 0, 0"/>
+          <w:right w:val="nil" w:sz="0" w:space="0" w:color="000000" tmln="20, 20, 20, 0, 0"/>
+          <w:between w:val="nil" w:sz="0" w:space="0" w:color="000000" tmln="20, 20, 20, 0, 0"/>
+        </w:pBdr>
+        <w:shd w:val="none"/>
+        <w:rPr>
+          <w:b/>
+          <w:bCs/>
+          <w:color w:val="434343"/>
+          <w:kern w:val="1"/>
+          <w:sz w:val="20"/>
+          <w:szCs w:val="20"/>
+          <w:lang w:val="pt-br" w:eastAsia="zh-cn" w:bidi="ar-sa"/>
+        </w:rPr>
+      </w:pPr>
+      <w:r>
+        <w:rPr>
+          <w:color w:val="434343"/>
+          <w:kern w:val="1"/>
+          <w:sz w:val="20"/>
+          <w:szCs w:val="20"/>
+          <w:lang w:val="pt-br" w:eastAsia="zh-cn" w:bidi="ar-sa"/>
+        </w:rPr>
+        <w:t xml:space="preserve">In total, the profit made in Switzerland is </w:t>
+      </w:r>
+      <w:r>
+        <w:rPr>
+          <w:b/>
+          <w:bCs/>
+          <w:color w:val="434343"/>
+          <w:kern w:val="1"/>
+          <w:sz w:val="20"/>
+          <w:szCs w:val="20"/>
+          <w:lang w:val="pt-br" w:eastAsia="zh-cn" w:bidi="ar-sa"/>
+        </w:rPr>
+        <w:t>300 x 7.804 = 2,341.2 CHF = 1,800.00 GBP</w:t>
+      </w:r>
+    </w:p>
+    <w:p>
+      <w:pPr>
+        <w:spacing w:line="288" w:lineRule="auto"/>
+        <w:widowControl w:val="0"/>
+        <w:tabs defTabSz="708"/>
+        <w:pBdr>
+          <w:top w:val="nil" w:sz="0" w:space="0" w:color="000000" tmln="20, 20, 20, 0, 0"/>
+          <w:left w:val="nil" w:sz="0" w:space="0" w:color="000000" tmln="20, 20, 20, 0, 0"/>
+          <w:bottom w:val="nil" w:sz="0" w:space="0" w:color="000000" tmln="20, 20, 20, 0, 0"/>
+          <w:right w:val="nil" w:sz="0" w:space="0" w:color="000000" tmln="20, 20, 20, 0, 0"/>
+          <w:between w:val="nil" w:sz="0" w:space="0" w:color="000000" tmln="20, 20, 20, 0, 0"/>
+        </w:pBdr>
+        <w:shd w:val="none"/>
+        <w:rPr>
+          <w:b/>
+          <w:bCs/>
+          <w:color w:val="434343"/>
+          <w:kern w:val="1"/>
+          <w:sz w:val="20"/>
+          <w:szCs w:val="20"/>
+          <w:lang w:val="pt-br" w:eastAsia="zh-cn" w:bidi="ar-sa"/>
+        </w:rPr>
+      </w:pPr>
+      <w:r>
+        <w:rPr>
+          <w:b/>
+          <w:bCs/>
+          <w:color w:val="434343"/>
+          <w:kern w:val="1"/>
+          <w:sz w:val="20"/>
+          <w:szCs w:val="20"/>
+          <w:lang w:val="pt-br" w:eastAsia="zh-cn" w:bidi="ar-sa"/>
+        </w:rPr>
+      </w:r>
+    </w:p>
+    <w:p>
+      <w:pPr>
+        <w:spacing w:line="288" w:lineRule="auto"/>
+        <w:widowControl w:val="0"/>
+        <w:tabs defTabSz="708"/>
+        <w:pBdr>
+          <w:top w:val="nil" w:sz="0" w:space="0" w:color="000000" tmln="20, 20, 20, 0, 0"/>
+          <w:left w:val="nil" w:sz="0" w:space="0" w:color="000000" tmln="20, 20, 20, 0, 0"/>
+          <w:bottom w:val="nil" w:sz="0" w:space="0" w:color="000000" tmln="20, 20, 20, 0, 0"/>
+          <w:right w:val="nil" w:sz="0" w:space="0" w:color="000000" tmln="20, 20, 20, 0, 0"/>
+          <w:between w:val="nil" w:sz="0" w:space="0" w:color="000000" tmln="20, 20, 20, 0, 0"/>
+        </w:pBdr>
+        <w:shd w:val="none"/>
+        <w:rPr>
+          <w:kern w:val="1"/>
+          <w:sz w:val="20"/>
+          <w:szCs w:val="20"/>
+          <w:lang w:val="pt-br" w:eastAsia="zh-cn" w:bidi="ar-sa"/>
+        </w:rPr>
+      </w:pPr>
+      <w:r>
+        <w:rPr>
+          <w:color w:val="434343"/>
+          <w:kern w:val="1"/>
+          <w:sz w:val="20"/>
+          <w:szCs w:val="20"/>
+          <w:lang w:val="pt-br" w:eastAsia="zh-cn" w:bidi="ar-sa"/>
+        </w:rPr>
+        <w:t xml:space="preserve">The total profit made on these sales is </w:t>
+      </w:r>
+      <w:r>
+        <w:rPr>
+          <w:b/>
+          <w:bCs/>
+          <w:color w:val="434343"/>
+          <w:kern w:val="1"/>
+          <w:sz w:val="20"/>
+          <w:szCs w:val="20"/>
+          <w:lang w:val="pt-br" w:eastAsia="zh-cn" w:bidi="ar-sa"/>
+        </w:rPr>
+        <w:t>2.720,14 GBP</w:t>
+      </w:r>
+      <w:r>
+        <w:rPr>
+          <w:color w:val="434343"/>
+          <w:kern w:val="1"/>
+          <w:sz w:val="20"/>
+          <w:szCs w:val="20"/>
+          <w:lang w:val="pt-br" w:eastAsia="zh-cn" w:bidi="ar-sa"/>
+        </w:rPr>
+        <w:t>.</w:t>
+      </w:r>
+      <w:r>
+        <w:rPr>
+          <w:kern w:val="1"/>
+          <w:sz w:val="20"/>
+          <w:szCs w:val="20"/>
+          <w:lang w:val="pt-br" w:eastAsia="zh-cn" w:bidi="ar-sa"/>
+        </w:rPr>
+      </w:r>
     </w:p>
     <w:sectPr>
       <w:footnotePr>

</xml_diff>